<commit_message>
standup for yuki (Sprint 2)
</commit_message>
<xml_diff>
--- a/meeting-minutes/Sprint 2/daily-standup-day3.docx
+++ b/meeting-minutes/Sprint 2/daily-standup-day3.docx
@@ -529,7 +529,21 @@
               <w:right w:w="80" w:type="dxa"/>
             </w:tcMar>
           </w:tcPr>
-          <w:p/>
+          <w:p>
+            <w:r>
+              <w:rPr>
+                <w:rFonts w:hint="eastAsia"/>
+                <w:lang w:eastAsia="zh-CN"/>
+              </w:rPr>
+              <w:t>Refined</w:t>
+            </w:r>
+            <w:r>
+              <w:rPr>
+                <w:lang w:eastAsia="zh-CN"/>
+              </w:rPr>
+              <w:t xml:space="preserve"> eraser functionality so that instead of being a white pen, it is now functioning as an object eraser and erases every line caught in its path</w:t>
+            </w:r>
+          </w:p>
         </w:tc>
         <w:tc>
           <w:tcPr>
@@ -548,7 +562,11 @@
               <w:right w:w="80" w:type="dxa"/>
             </w:tcMar>
           </w:tcPr>
-          <w:p/>
+          <w:p>
+            <w:r>
+              <w:t>Make eraser erase textbox and shapes</w:t>
+            </w:r>
+          </w:p>
         </w:tc>
         <w:tc>
           <w:tcPr>
@@ -567,7 +585,11 @@
               <w:right w:w="80" w:type="dxa"/>
             </w:tcMar>
           </w:tcPr>
-          <w:p/>
+          <w:p>
+            <w:r>
+              <w:t>The relation/translate position of the textbox and shapes need to be figured out clearly</w:t>
+            </w:r>
+          </w:p>
         </w:tc>
       </w:tr>
       <w:tr>
@@ -720,15 +742,7 @@
         <w:pStyle w:val="Body2"/>
       </w:pPr>
       <w:r>
-        <w:t xml:space="preserve">Edward </w:t>
-      </w:r>
-      <w:proofErr w:type="gramStart"/>
-      <w:r>
-        <w:t>need</w:t>
-      </w:r>
-      <w:proofErr w:type="gramEnd"/>
-      <w:r>
-        <w:t xml:space="preserve"> the JSONs and refactoring ready for him to start the object database.</w:t>
+        <w:t>Edward need the JSONs and refactoring ready for him to start the object database.</w:t>
       </w:r>
     </w:p>
     <w:p>
@@ -773,15 +787,7 @@
         <w:pStyle w:val="Body2"/>
       </w:pPr>
       <w:r>
-        <w:t xml:space="preserve">Edward </w:t>
-      </w:r>
-      <w:proofErr w:type="gramStart"/>
-      <w:r>
-        <w:t>need</w:t>
-      </w:r>
-      <w:proofErr w:type="gramEnd"/>
-      <w:r>
-        <w:t xml:space="preserve"> the JSONs and refactoring ready for him to start the object database.</w:t>
+        <w:t>Edward need the JSONs and refactoring ready for him to start the object database.</w:t>
       </w:r>
     </w:p>
     <w:p>

</xml_diff>